<commit_message>
questions :100: + pdf :v
</commit_message>
<xml_diff>
--- a/Questions.docx
+++ b/Questions.docx
@@ -11,6 +11,8 @@
           <w:szCs w:val="24"/>
         </w:rPr>
       </w:pPr>
+      <w:bookmarkStart w:id="0" w:name="_GoBack"/>
+      <w:bookmarkEnd w:id="0"/>
       <w:r>
         <w:rPr>
           <w:rFonts w:ascii="Arial" w:hAnsi="Arial" w:cs="Arial"/>
@@ -89,15 +91,7 @@
           <w:sz w:val="24"/>
           <w:szCs w:val="24"/>
         </w:rPr>
-        <w:t xml:space="preserve"> </w:t>
-      </w:r>
-      <w:r>
-        <w:rPr>
-          <w:rFonts w:ascii="Arial" w:hAnsi="Arial" w:cs="Arial"/>
-          <w:sz w:val="24"/>
-          <w:szCs w:val="24"/>
-        </w:rPr>
-        <w:t>Andrés Ottón</w:t>
+        <w:t xml:space="preserve"> Andrés Ottón</w:t>
       </w:r>
       <w:r>
         <w:rPr>
@@ -122,15 +116,7 @@
           <w:sz w:val="24"/>
           <w:szCs w:val="24"/>
         </w:rPr>
-        <w:t xml:space="preserve"> </w:t>
-      </w:r>
-      <w:r>
-        <w:rPr>
-          <w:rFonts w:ascii="Arial" w:hAnsi="Arial" w:cs="Arial"/>
-          <w:sz w:val="24"/>
-          <w:szCs w:val="24"/>
-        </w:rPr>
-        <w:t>Axel Alejandro</w:t>
+        <w:t xml:space="preserve"> Axel Alejandro</w:t>
       </w:r>
       <w:r>
         <w:rPr>
@@ -154,15 +140,7 @@
           <w:sz w:val="24"/>
           <w:szCs w:val="24"/>
         </w:rPr>
-        <w:t>López Saborío</w:t>
-      </w:r>
-      <w:r>
-        <w:rPr>
-          <w:rFonts w:ascii="Arial" w:hAnsi="Arial" w:cs="Arial"/>
-          <w:sz w:val="24"/>
-          <w:szCs w:val="24"/>
-        </w:rPr>
-        <w:t xml:space="preserve"> </w:t>
+        <w:t xml:space="preserve">López Saborío </w:t>
       </w:r>
       <w:r>
         <w:rPr>
@@ -267,6 +245,21 @@
           <w:rFonts w:ascii="Arial" w:hAnsi="Arial" w:cs="Arial"/>
         </w:rPr>
         <w:t xml:space="preserve"> ciclos negativos, ya que cuando hay ciclos negativos, el coste de ir de un lugar a otro dentro de este ciclo puede llegar a ser de infinito negativo. No obstante, el algoritmo también puede identificar cuando haya un ciclo negativo, ya que la diagonal quedaría con valores negativos, algo que es imposible lógicamente. </w:t>
+      </w:r>
+    </w:p>
+    <w:p>
+      <w:pPr>
+        <w:pStyle w:val="Default"/>
+        <w:ind w:left="720" w:firstLine="696"/>
+        <w:rPr>
+          <w:rFonts w:ascii="Arial" w:hAnsi="Arial" w:cs="Arial"/>
+        </w:rPr>
+      </w:pPr>
+      <w:r>
+        <w:rPr>
+          <w:rFonts w:ascii="Arial" w:hAnsi="Arial" w:cs="Arial"/>
+        </w:rPr>
+        <w:t>Su relación con los problemas P, NP y NPC es que siempre y cuando el grafo no contenga ciclos negativos, el problema se puede solucionar en tiempo polinomial, sin embargo, cuando se incluyen ciclos negativos, el problema se vuelve un problema del tipo NPC</w:t>
       </w:r>
     </w:p>
     <w:p>
@@ -557,8 +550,6 @@
           <w:sz w:val="28"/>
         </w:rPr>
       </w:pPr>
-      <w:bookmarkStart w:id="0" w:name="_GoBack"/>
-      <w:bookmarkEnd w:id="0"/>
     </w:p>
     <w:sectPr>
       <w:pgSz w:w="11906" w:h="16838"/>

</xml_diff>